<commit_message>
added flights and airport data
</commit_message>
<xml_diff>
--- a/Air Ticket Reservation sydtem SRS.docx
+++ b/Air Ticket Reservation sydtem SRS.docx
@@ -971,6 +971,27 @@
     <w:p>
       <w:pPr>
         <w:pStyle w:val="NormalWeb"/>
+        <w:ind w:left="720"/>
+      </w:pPr>
+      <w:r>
+        <w:t>11. Cancel Flight</w:t>
+      </w:r>
+    </w:p>
+    <w:p>
+      <w:pPr>
+        <w:pStyle w:val="NormalWeb"/>
+        <w:numPr>
+          <w:ilvl w:val="0"/>
+          <w:numId w:val="13"/>
+        </w:numPr>
+      </w:pPr>
+      <w:r>
+        <w:t>User can cancel his flight after booking</w:t>
+      </w:r>
+    </w:p>
+    <w:p>
+      <w:pPr>
+        <w:pStyle w:val="NormalWeb"/>
         <w:rPr>
           <w:rFonts w:ascii="Arial" w:hAnsi="Arial" w:cs="Arial"/>
           <w:sz w:val="32"/>
@@ -1029,6 +1050,7 @@
         <w:pStyle w:val="NormalWeb"/>
       </w:pPr>
       <w:r>
+        <w:lastRenderedPageBreak/>
         <w:pict w14:anchorId="7DD25C2B">
           <v:rect id="_x0000_i1025" style="width:0;height:1.5pt" o:hralign="center" o:hrstd="t" o:hr="t" fillcolor="#a0a0a0" stroked="f"/>
         </w:pict>
@@ -1055,7 +1077,6 @@
         <w:pStyle w:val="NormalWeb"/>
       </w:pPr>
       <w:r>
-        <w:lastRenderedPageBreak/>
         <w:t xml:space="preserve">2.1 The system shall be designed to be </w:t>
       </w:r>
       <w:r>
@@ -2818,7 +2839,7 @@
   <w:abstractNum w:abstractNumId="11" w15:restartNumberingAfterBreak="0">
     <w:nsid w:val="5C317FD5"/>
     <w:multiLevelType w:val="hybridMultilevel"/>
-    <w:tmpl w:val="AE22FFA8"/>
+    <w:tmpl w:val="F03E14F0"/>
     <w:lvl w:ilvl="0" w:tplc="0409000B">
       <w:start w:val="1"/>
       <w:numFmt w:val="bullet"/>

</xml_diff>